<commit_message>
delete mistake in last cheb lab
</commit_message>
<xml_diff>
--- a/ФАН-4-семестр/Отчёт.docx
+++ b/ФАН-4-семестр/Отчёт.docx
@@ -5417,7 +5417,14 @@
             <w:rFonts w:ascii="Cambria Math" w:hAnsi="Cambria Math"/>
             <w:lang w:eastAsia="ru-RU"/>
           </w:rPr>
-          <m:t>[0,1]</m:t>
+          <m:t>[0</m:t>
+        </m:r>
+        <m:r>
+          <w:rPr>
+            <w:rFonts w:ascii="Cambria Math" w:hAnsi="Cambria Math"/>
+            <w:lang w:eastAsia="ru-RU"/>
+          </w:rPr>
+          <m:t>,1]</m:t>
         </m:r>
       </m:oMath>
       <w:r>
@@ -5461,7 +5468,14 @@
             <w:rFonts w:ascii="Cambria Math" w:hAnsi="Cambria Math"/>
             <w:lang w:eastAsia="ru-RU"/>
           </w:rPr>
-          <m:t>[0,1]</m:t>
+          <m:t>[-1</m:t>
+        </m:r>
+        <m:r>
+          <w:rPr>
+            <w:rFonts w:ascii="Cambria Math" w:hAnsi="Cambria Math"/>
+            <w:lang w:eastAsia="ru-RU"/>
+          </w:rPr>
+          <m:t>,1]</m:t>
         </m:r>
       </m:oMath>
       <w:r>
@@ -5470,11 +5484,19 @@
         </w:rPr>
         <w:t xml:space="preserve"> отображение является сжима</w:t>
       </w:r>
-      <w:r>
-        <w:rPr>
-          <w:lang w:eastAsia="ru-RU"/>
-        </w:rPr>
-        <w:t>ющим.</w:t>
+      <w:proofErr w:type="spellStart"/>
+      <w:r>
+        <w:rPr>
+          <w:lang w:eastAsia="ru-RU"/>
+        </w:rPr>
+        <w:t>ющим</w:t>
+      </w:r>
+      <w:proofErr w:type="spellEnd"/>
+      <w:r>
+        <w:rPr>
+          <w:lang w:eastAsia="ru-RU"/>
+        </w:rPr>
+        <w:t>.</w:t>
       </w:r>
       <w:r>
         <w:rPr>
@@ -5890,21 +5912,7 @@
         <w:rPr>
           <w:lang w:eastAsia="ru-RU"/>
         </w:rPr>
-        <w:t xml:space="preserve">является сжимающим, т. е. существует </w:t>
-      </w:r>
-      <w:proofErr w:type="gramStart"/>
-      <w:r>
-        <w:rPr>
-          <w:lang w:eastAsia="ru-RU"/>
-        </w:rPr>
-        <w:t>постоянная</w:t>
-      </w:r>
-      <w:proofErr w:type="gramEnd"/>
-      <w:r>
-        <w:rPr>
-          <w:lang w:eastAsia="ru-RU"/>
-        </w:rPr>
-        <w:t xml:space="preserve"> </w:t>
+        <w:t xml:space="preserve">является сжимающим, т. е. существует постоянная </w:t>
       </w:r>
       <m:oMath>
         <m:r>
@@ -8433,8 +8441,6 @@
         </w:rPr>
         <w:t>1e-3</w:t>
       </w:r>
-      <w:bookmarkStart w:id="0" w:name="_GoBack"/>
-      <w:bookmarkEnd w:id="0"/>
       <w:r>
         <w:rPr>
           <w:rFonts w:ascii="Courier New" w:eastAsia="Times New Roman" w:hAnsi="Courier New" w:cs="Courier New"/>
@@ -9018,27 +9024,7 @@
           <w:szCs w:val="20"/>
           <w:lang w:val="en-US" w:eastAsia="ru-RU"/>
         </w:rPr>
-        <w:t xml:space="preserve">True and </w:t>
-      </w:r>
-      <w:r>
-        <w:rPr>
-          <w:rFonts w:ascii="Courier New" w:eastAsia="Times New Roman" w:hAnsi="Courier New" w:cs="Courier New"/>
-          <w:color w:val="000000"/>
-          <w:sz w:val="20"/>
-          <w:szCs w:val="20"/>
-          <w:lang w:val="en-US" w:eastAsia="ru-RU"/>
-        </w:rPr>
-        <w:t>n&gt;</w:t>
-      </w:r>
-      <w:r>
-        <w:rPr>
-          <w:rFonts w:ascii="Courier New" w:eastAsia="Times New Roman" w:hAnsi="Courier New" w:cs="Courier New"/>
-          <w:color w:val="0000FF"/>
-          <w:sz w:val="20"/>
-          <w:szCs w:val="20"/>
-          <w:lang w:val="en-US" w:eastAsia="ru-RU"/>
-        </w:rPr>
-        <w:t>1</w:t>
+        <w:t>True</w:t>
       </w:r>
       <w:r>
         <w:rPr>
@@ -9663,6 +9649,8 @@
           <m:t>t</m:t>
         </m:r>
       </m:oMath>
+      <w:bookmarkStart w:id="0" w:name="_GoBack"/>
+      <w:bookmarkEnd w:id="0"/>
     </w:p>
     <w:p>
       <w:pPr>
@@ -10669,7 +10657,7 @@
                           <w:rFonts w:ascii="Cambria Math" w:eastAsiaTheme="minorEastAsia" w:hAnsi="Cambria Math"/>
                           <w:lang w:eastAsia="ru-RU"/>
                         </w:rPr>
-                        <m:t>6</m:t>
+                        <m:t>12</m:t>
                       </m:r>
                       <m:rad>
                         <m:radPr>
@@ -10762,7 +10750,7 @@
                       <w:rFonts w:ascii="Cambria Math" w:eastAsiaTheme="minorEastAsia" w:hAnsi="Cambria Math"/>
                       <w:lang w:eastAsia="ru-RU"/>
                     </w:rPr>
-                    <m:t>6</m:t>
+                    <m:t>12</m:t>
                   </m:r>
                   <m:rad>
                     <m:radPr>
@@ -11063,7 +11051,7 @@
                       <w:rFonts w:ascii="Cambria Math" w:eastAsiaTheme="minorEastAsia" w:hAnsi="Cambria Math"/>
                       <w:lang w:eastAsia="ru-RU"/>
                     </w:rPr>
-                    <m:t>6</m:t>
+                    <m:t>12</m:t>
                   </m:r>
                   <m:rad>
                     <m:radPr>
@@ -11130,7 +11118,7 @@
                   <w:rFonts w:ascii="Cambria Math" w:eastAsiaTheme="minorEastAsia" w:hAnsi="Cambria Math"/>
                   <w:lang w:eastAsia="ru-RU"/>
                 </w:rPr>
-                <m:t>6</m:t>
+                <m:t>12</m:t>
               </m:r>
               <m:rad>
                 <m:radPr>
@@ -11190,7 +11178,7 @@
                   <w:rFonts w:ascii="Cambria Math" w:eastAsiaTheme="minorEastAsia" w:hAnsi="Cambria Math"/>
                   <w:lang w:eastAsia="ru-RU"/>
                 </w:rPr>
-                <m:t>6</m:t>
+                <m:t>12</m:t>
               </m:r>
               <m:rad>
                 <m:radPr>
@@ -11303,7 +11291,7 @@
           <w:rFonts w:eastAsiaTheme="minorEastAsia"/>
           <w:lang w:eastAsia="ru-RU"/>
         </w:rPr>
-        <w:t>6</w:t>
+        <w:t>5</w:t>
       </w:r>
       <w:r>
         <w:rPr>
@@ -11429,7 +11417,6 @@
         <w:docPartUnique/>
       </w:docPartObj>
     </w:sdtPr>
-    <w:sdtEndPr/>
     <w:sdtContent>
       <w:p>
         <w:pPr>
@@ -12963,7 +12950,7 @@
 </file>
 
 <file path=customXml/itemProps1.xml><?xml version="1.0" encoding="utf-8"?>
-<ds:datastoreItem xmlns:ds="http://schemas.openxmlformats.org/officeDocument/2006/customXml" ds:itemID="{4F85C7B0-00BC-4680-ABA7-954720B56085}">
+<ds:datastoreItem xmlns:ds="http://schemas.openxmlformats.org/officeDocument/2006/customXml" ds:itemID="{F937168D-18EE-4EE7-A6D3-6E550A3615A4}">
   <ds:schemaRefs>
     <ds:schemaRef ds:uri="http://schemas.openxmlformats.org/officeDocument/2006/bibliography"/>
   </ds:schemaRefs>

</xml_diff>